<commit_message>
feat: Optimize Dashboard, Fix Outbound Time, Add Settings & Returns, Prepare for Vercel
</commit_message>
<xml_diff>
--- a/Motaapp.docx
+++ b/Motaapp.docx
@@ -2019,6 +2019,422 @@
         </w:rPr>
       </w:pPr>
     </w:p>
+    <w:tbl>
+      <w:tblPr>
+        <w:tblW w:w="10252" w:type="dxa"/>
+        <w:tblCellSpacing w:w="0" w:type="dxa"/>
+        <w:tblInd w:w="-908" w:type="dxa"/>
+        <w:tblCellMar>
+          <w:left w:w="0" w:type="dxa"/>
+          <w:right w:w="0" w:type="dxa"/>
+        </w:tblCellMar>
+        <w:tblLook w:val="04A0" w:firstRow="1" w:lastRow="0" w:firstColumn="1" w:lastColumn="0" w:noHBand="0" w:noVBand="1"/>
+      </w:tblPr>
+      <w:tblGrid>
+        <w:gridCol w:w="841"/>
+        <w:gridCol w:w="1426"/>
+        <w:gridCol w:w="853"/>
+        <w:gridCol w:w="924"/>
+        <w:gridCol w:w="687"/>
+        <w:gridCol w:w="977"/>
+        <w:gridCol w:w="836"/>
+        <w:gridCol w:w="1153"/>
+        <w:gridCol w:w="2555"/>
+      </w:tblGrid>
+      <w:tr>
+        <w:trPr>
+          <w:trHeight w:val="315"/>
+          <w:tblCellSpacing w:w="0" w:type="dxa"/>
+        </w:trPr>
+        <w:tc>
+          <w:tcPr>
+            <w:tcW w:w="810" w:type="dxa"/>
+            <w:tcBorders>
+              <w:top w:val="single" w:sz="6" w:space="0" w:color="000000"/>
+              <w:left w:val="single" w:sz="6" w:space="0" w:color="000000"/>
+              <w:bottom w:val="single" w:sz="6" w:space="0" w:color="000000"/>
+              <w:right w:val="single" w:sz="6" w:space="0" w:color="000000"/>
+            </w:tcBorders>
+            <w:tcMar>
+              <w:top w:w="30" w:type="dxa"/>
+              <w:left w:w="45" w:type="dxa"/>
+              <w:bottom w:w="30" w:type="dxa"/>
+              <w:right w:w="45" w:type="dxa"/>
+            </w:tcMar>
+            <w:vAlign w:val="bottom"/>
+            <w:hideMark/>
+          </w:tcPr>
+          <w:p>
+            <w:pPr>
+              <w:rPr>
+                <w:rFonts w:ascii="Times New Roman" w:hAnsi="Times New Roman" w:cs="Times New Roman"/>
+                <w:b/>
+                <w:bCs/>
+                <w:sz w:val="22"/>
+                <w:szCs w:val="22"/>
+              </w:rPr>
+            </w:pPr>
+            <w:r>
+              <w:rPr>
+                <w:rFonts w:ascii="Times New Roman" w:hAnsi="Times New Roman" w:cs="Times New Roman"/>
+                <w:b/>
+                <w:bCs/>
+                <w:sz w:val="22"/>
+                <w:szCs w:val="22"/>
+              </w:rPr>
+              <w:t>ID_NK</w:t>
+            </w:r>
+            <w:r>
+              <w:rPr>
+                <w:rFonts w:ascii="Times New Roman" w:hAnsi="Times New Roman" w:cs="Times New Roman"/>
+                <w:b/>
+                <w:bCs/>
+                <w:sz w:val="22"/>
+                <w:szCs w:val="22"/>
+              </w:rPr>
+              <w:t>NV</w:t>
+            </w:r>
+          </w:p>
+        </w:tc>
+        <w:tc>
+          <w:tcPr>
+            <w:tcW w:w="1509" w:type="dxa"/>
+            <w:tcBorders>
+              <w:top w:val="single" w:sz="6" w:space="0" w:color="000000"/>
+              <w:bottom w:val="single" w:sz="6" w:space="0" w:color="000000"/>
+              <w:right w:val="single" w:sz="6" w:space="0" w:color="000000"/>
+            </w:tcBorders>
+            <w:tcMar>
+              <w:top w:w="30" w:type="dxa"/>
+              <w:left w:w="45" w:type="dxa"/>
+              <w:bottom w:w="30" w:type="dxa"/>
+              <w:right w:w="45" w:type="dxa"/>
+            </w:tcMar>
+            <w:vAlign w:val="bottom"/>
+            <w:hideMark/>
+          </w:tcPr>
+          <w:p>
+            <w:pPr>
+              <w:rPr>
+                <w:rFonts w:ascii="Times New Roman" w:hAnsi="Times New Roman" w:cs="Times New Roman"/>
+                <w:b/>
+                <w:bCs/>
+                <w:sz w:val="22"/>
+                <w:szCs w:val="22"/>
+              </w:rPr>
+            </w:pPr>
+            <w:r>
+              <w:rPr>
+                <w:rFonts w:ascii="Times New Roman" w:hAnsi="Times New Roman" w:cs="Times New Roman"/>
+                <w:b/>
+                <w:bCs/>
+                <w:sz w:val="22"/>
+                <w:szCs w:val="22"/>
+              </w:rPr>
+              <w:t>TEN_HANG_HOA</w:t>
+            </w:r>
+          </w:p>
+        </w:tc>
+        <w:tc>
+          <w:tcPr>
+            <w:tcW w:w="0" w:type="auto"/>
+            <w:tcBorders>
+              <w:top w:val="single" w:sz="6" w:space="0" w:color="000000"/>
+              <w:bottom w:val="single" w:sz="6" w:space="0" w:color="000000"/>
+              <w:right w:val="single" w:sz="6" w:space="0" w:color="000000"/>
+            </w:tcBorders>
+            <w:tcMar>
+              <w:top w:w="30" w:type="dxa"/>
+              <w:left w:w="45" w:type="dxa"/>
+              <w:bottom w:w="30" w:type="dxa"/>
+              <w:right w:w="45" w:type="dxa"/>
+            </w:tcMar>
+            <w:vAlign w:val="bottom"/>
+            <w:hideMark/>
+          </w:tcPr>
+          <w:p>
+            <w:pPr>
+              <w:rPr>
+                <w:rFonts w:ascii="Times New Roman" w:hAnsi="Times New Roman" w:cs="Times New Roman"/>
+                <w:b/>
+                <w:bCs/>
+                <w:sz w:val="22"/>
+                <w:szCs w:val="22"/>
+              </w:rPr>
+            </w:pPr>
+            <w:r>
+              <w:rPr>
+                <w:rFonts w:ascii="Times New Roman" w:hAnsi="Times New Roman" w:cs="Times New Roman"/>
+                <w:b/>
+                <w:bCs/>
+                <w:sz w:val="22"/>
+                <w:szCs w:val="22"/>
+              </w:rPr>
+              <w:t>LOAI_DM</w:t>
+            </w:r>
+          </w:p>
+        </w:tc>
+        <w:tc>
+          <w:tcPr>
+            <w:tcW w:w="0" w:type="auto"/>
+            <w:tcBorders>
+              <w:top w:val="single" w:sz="6" w:space="0" w:color="000000"/>
+              <w:bottom w:val="single" w:sz="6" w:space="0" w:color="000000"/>
+              <w:right w:val="single" w:sz="6" w:space="0" w:color="000000"/>
+            </w:tcBorders>
+            <w:tcMar>
+              <w:top w:w="30" w:type="dxa"/>
+              <w:left w:w="45" w:type="dxa"/>
+              <w:bottom w:w="30" w:type="dxa"/>
+              <w:right w:w="45" w:type="dxa"/>
+            </w:tcMar>
+            <w:vAlign w:val="bottom"/>
+            <w:hideMark/>
+          </w:tcPr>
+          <w:p>
+            <w:pPr>
+              <w:rPr>
+                <w:rFonts w:ascii="Times New Roman" w:hAnsi="Times New Roman" w:cs="Times New Roman"/>
+                <w:b/>
+                <w:bCs/>
+                <w:sz w:val="22"/>
+                <w:szCs w:val="22"/>
+              </w:rPr>
+            </w:pPr>
+            <w:r>
+              <w:rPr>
+                <w:rFonts w:ascii="Times New Roman" w:hAnsi="Times New Roman" w:cs="Times New Roman"/>
+                <w:b/>
+                <w:bCs/>
+                <w:sz w:val="22"/>
+                <w:szCs w:val="22"/>
+              </w:rPr>
+              <w:t>MA_HANG</w:t>
+            </w:r>
+          </w:p>
+        </w:tc>
+        <w:tc>
+          <w:tcPr>
+            <w:tcW w:w="777" w:type="dxa"/>
+            <w:tcBorders>
+              <w:top w:val="single" w:sz="6" w:space="0" w:color="000000"/>
+              <w:bottom w:val="single" w:sz="6" w:space="0" w:color="000000"/>
+              <w:right w:val="single" w:sz="6" w:space="0" w:color="000000"/>
+            </w:tcBorders>
+            <w:tcMar>
+              <w:top w:w="30" w:type="dxa"/>
+              <w:left w:w="45" w:type="dxa"/>
+              <w:bottom w:w="30" w:type="dxa"/>
+              <w:right w:w="45" w:type="dxa"/>
+            </w:tcMar>
+            <w:vAlign w:val="bottom"/>
+            <w:hideMark/>
+          </w:tcPr>
+          <w:p>
+            <w:pPr>
+              <w:rPr>
+                <w:rFonts w:ascii="Times New Roman" w:hAnsi="Times New Roman" w:cs="Times New Roman"/>
+                <w:b/>
+                <w:bCs/>
+                <w:sz w:val="22"/>
+                <w:szCs w:val="22"/>
+              </w:rPr>
+            </w:pPr>
+            <w:r>
+              <w:rPr>
+                <w:rFonts w:ascii="Times New Roman" w:hAnsi="Times New Roman" w:cs="Times New Roman"/>
+                <w:b/>
+                <w:bCs/>
+                <w:sz w:val="22"/>
+                <w:szCs w:val="22"/>
+              </w:rPr>
+              <w:t xml:space="preserve">SERIAL QR CODE </w:t>
+            </w:r>
+          </w:p>
+        </w:tc>
+        <w:tc>
+          <w:tcPr>
+            <w:tcW w:w="1113" w:type="dxa"/>
+            <w:tcBorders>
+              <w:top w:val="single" w:sz="6" w:space="0" w:color="000000"/>
+              <w:bottom w:val="single" w:sz="6" w:space="0" w:color="000000"/>
+              <w:right w:val="single" w:sz="6" w:space="0" w:color="000000"/>
+            </w:tcBorders>
+            <w:tcMar>
+              <w:top w:w="30" w:type="dxa"/>
+              <w:left w:w="45" w:type="dxa"/>
+              <w:bottom w:w="30" w:type="dxa"/>
+              <w:right w:w="45" w:type="dxa"/>
+            </w:tcMar>
+            <w:vAlign w:val="bottom"/>
+            <w:hideMark/>
+          </w:tcPr>
+          <w:p>
+            <w:pPr>
+              <w:rPr>
+                <w:rFonts w:ascii="Times New Roman" w:hAnsi="Times New Roman" w:cs="Times New Roman"/>
+                <w:b/>
+                <w:bCs/>
+                <w:sz w:val="22"/>
+                <w:szCs w:val="22"/>
+              </w:rPr>
+            </w:pPr>
+            <w:r>
+              <w:rPr>
+                <w:rFonts w:ascii="Times New Roman" w:hAnsi="Times New Roman" w:cs="Times New Roman"/>
+                <w:b/>
+                <w:bCs/>
+                <w:sz w:val="22"/>
+                <w:szCs w:val="22"/>
+              </w:rPr>
+              <w:t>SO_LUONG</w:t>
+            </w:r>
+          </w:p>
+        </w:tc>
+        <w:tc>
+          <w:tcPr>
+            <w:tcW w:w="0" w:type="auto"/>
+            <w:tcBorders>
+              <w:top w:val="single" w:sz="6" w:space="0" w:color="000000"/>
+              <w:bottom w:val="single" w:sz="6" w:space="0" w:color="000000"/>
+              <w:right w:val="single" w:sz="6" w:space="0" w:color="000000"/>
+            </w:tcBorders>
+            <w:tcMar>
+              <w:top w:w="30" w:type="dxa"/>
+              <w:left w:w="45" w:type="dxa"/>
+              <w:bottom w:w="30" w:type="dxa"/>
+              <w:right w:w="45" w:type="dxa"/>
+            </w:tcMar>
+            <w:vAlign w:val="bottom"/>
+            <w:hideMark/>
+          </w:tcPr>
+          <w:p>
+            <w:pPr>
+              <w:rPr>
+                <w:rFonts w:ascii="Times New Roman" w:hAnsi="Times New Roman" w:cs="Times New Roman"/>
+                <w:b/>
+                <w:bCs/>
+                <w:sz w:val="22"/>
+                <w:szCs w:val="22"/>
+              </w:rPr>
+            </w:pPr>
+            <w:r>
+              <w:rPr>
+                <w:rFonts w:ascii="Times New Roman" w:hAnsi="Times New Roman" w:cs="Times New Roman"/>
+                <w:b/>
+                <w:bCs/>
+                <w:sz w:val="22"/>
+                <w:szCs w:val="22"/>
+              </w:rPr>
+              <w:t>DON_GIA</w:t>
+            </w:r>
+          </w:p>
+        </w:tc>
+        <w:tc>
+          <w:tcPr>
+            <w:tcW w:w="0" w:type="auto"/>
+            <w:tcBorders>
+              <w:top w:val="single" w:sz="6" w:space="0" w:color="000000"/>
+              <w:bottom w:val="single" w:sz="6" w:space="0" w:color="000000"/>
+              <w:right w:val="single" w:sz="6" w:space="0" w:color="000000"/>
+            </w:tcBorders>
+            <w:tcMar>
+              <w:top w:w="30" w:type="dxa"/>
+              <w:left w:w="45" w:type="dxa"/>
+              <w:bottom w:w="30" w:type="dxa"/>
+              <w:right w:w="45" w:type="dxa"/>
+            </w:tcMar>
+            <w:vAlign w:val="bottom"/>
+            <w:hideMark/>
+          </w:tcPr>
+          <w:p>
+            <w:pPr>
+              <w:rPr>
+                <w:rFonts w:ascii="Times New Roman" w:hAnsi="Times New Roman" w:cs="Times New Roman"/>
+                <w:b/>
+                <w:bCs/>
+                <w:sz w:val="22"/>
+                <w:szCs w:val="22"/>
+              </w:rPr>
+            </w:pPr>
+            <w:r>
+              <w:rPr>
+                <w:rFonts w:ascii="Times New Roman" w:hAnsi="Times New Roman" w:cs="Times New Roman"/>
+                <w:b/>
+                <w:bCs/>
+                <w:sz w:val="22"/>
+                <w:szCs w:val="22"/>
+              </w:rPr>
+              <w:t>THANH_TIEN</w:t>
+            </w:r>
+          </w:p>
+        </w:tc>
+        <w:tc>
+          <w:tcPr>
+            <w:tcW w:w="1756" w:type="dxa"/>
+            <w:tcBorders>
+              <w:top w:val="single" w:sz="6" w:space="0" w:color="000000"/>
+              <w:bottom w:val="single" w:sz="6" w:space="0" w:color="000000"/>
+              <w:right w:val="single" w:sz="6" w:space="0" w:color="000000"/>
+            </w:tcBorders>
+            <w:tcMar>
+              <w:top w:w="30" w:type="dxa"/>
+              <w:left w:w="45" w:type="dxa"/>
+              <w:bottom w:w="30" w:type="dxa"/>
+              <w:right w:w="45" w:type="dxa"/>
+            </w:tcMar>
+            <w:vAlign w:val="bottom"/>
+            <w:hideMark/>
+          </w:tcPr>
+          <w:p>
+            <w:pPr>
+              <w:rPr>
+                <w:rFonts w:ascii="Times New Roman" w:hAnsi="Times New Roman" w:cs="Times New Roman"/>
+                <w:b/>
+                <w:bCs/>
+                <w:sz w:val="22"/>
+                <w:szCs w:val="22"/>
+                <w:lang w:val="sv-SE"/>
+              </w:rPr>
+            </w:pPr>
+            <w:r>
+              <w:rPr>
+                <w:rFonts w:ascii="Times New Roman" w:hAnsi="Times New Roman" w:cs="Times New Roman"/>
+                <w:b/>
+                <w:bCs/>
+                <w:sz w:val="22"/>
+                <w:szCs w:val="22"/>
+                <w:lang w:val="sv-SE"/>
+              </w:rPr>
+              <w:t>NGAY_NHAP_KHO</w:t>
+            </w:r>
+            <w:r>
+              <w:rPr>
+                <w:rFonts w:ascii="Times New Roman" w:hAnsi="Times New Roman" w:cs="Times New Roman"/>
+                <w:b/>
+                <w:bCs/>
+                <w:sz w:val="22"/>
+                <w:szCs w:val="22"/>
+                <w:lang w:val="sv-SE"/>
+              </w:rPr>
+              <w:t>_NHAN_VIEN</w:t>
+            </w:r>
+          </w:p>
+        </w:tc>
+      </w:tr>
+    </w:tbl>
+    <w:p>
+      <w:pPr>
+        <w:rPr>
+          <w:rFonts w:ascii="Times New Roman" w:hAnsi="Times New Roman" w:cs="Times New Roman"/>
+          <w:b/>
+          <w:bCs/>
+          <w:sz w:val="22"/>
+          <w:szCs w:val="22"/>
+          <w:lang w:val="sv-SE"/>
+        </w:rPr>
+      </w:pPr>
+    </w:p>
     <w:p>
       <w:pPr>
         <w:rPr>
@@ -2577,6 +2993,7 @@
           <w:sz w:val="22"/>
           <w:szCs w:val="22"/>
         </w:rPr>
+        <w:lastRenderedPageBreak/>
         <w:t>Authentication:</w:t>
       </w:r>
       <w:r>
@@ -2730,7 +3147,6 @@
                 <w:sz w:val="22"/>
                 <w:szCs w:val="22"/>
               </w:rPr>
-              <w:lastRenderedPageBreak/>
               <w:t>Thành phần</w:t>
             </w:r>
           </w:p>
@@ -3512,6 +3928,7 @@
           <w:sz w:val="22"/>
           <w:szCs w:val="22"/>
         </w:rPr>
+        <w:lastRenderedPageBreak/>
         <w:t>id (ID_DM): UUID, Primary Key.</w:t>
       </w:r>
     </w:p>
@@ -3619,7 +4036,6 @@
           <w:szCs w:val="22"/>
           <w:lang w:val="sv-SE"/>
         </w:rPr>
-        <w:lastRenderedPageBreak/>
         <w:t>unit (DON_VI): Text (Cái, m, kg...).</w:t>
       </w:r>
     </w:p>
@@ -4102,6 +4518,7 @@
           <w:szCs w:val="22"/>
           <w:lang w:val="pt-BR"/>
         </w:rPr>
+        <w:lastRenderedPageBreak/>
         <w:t>serial_code (SERIAL QR CODE): Text.</w:t>
       </w:r>
     </w:p>
@@ -4207,7 +4624,6 @@
           <w:sz w:val="22"/>
           <w:szCs w:val="22"/>
         </w:rPr>
-        <w:lastRenderedPageBreak/>
         <w:t>4. Kế hoạch triển khai</w:t>
       </w:r>
     </w:p>
@@ -7282,6 +7698,7 @@
   <w:style w:type="character" w:default="1" w:styleId="DefaultParagraphFont">
     <w:name w:val="Default Paragraph Font"/>
     <w:uiPriority w:val="1"/>
+    <w:semiHidden/>
     <w:unhideWhenUsed/>
   </w:style>
   <w:style w:type="table" w:default="1" w:styleId="TableNormal">

</xml_diff>